<commit_message>
roba con il dataset
</commit_message>
<xml_diff>
--- a/Project_Milestone.docx
+++ b/Project_Milestone.docx
@@ -58,7 +58,6 @@
           <w:u w:val="single"/>
         </w:rPr>
       </w:pPr>
-      <w:proofErr w:type="spellStart"/>
       <w:r>
         <w:rPr>
           <w:b/>
@@ -68,7 +67,6 @@
         </w:rPr>
         <w:t>Authors</w:t>
       </w:r>
-      <w:proofErr w:type="spellEnd"/>
       <w:r>
         <w:t xml:space="preserve">: Bucciarelli Davide </w:t>
       </w:r>
@@ -421,25 +419,7 @@
           <w:szCs w:val="20"/>
           <w:lang w:val="en-GB"/>
         </w:rPr>
-        <w:t xml:space="preserve">We will perform single object detection over self-acquired images to then use a retrieval component to find grocery products that are </w:t>
-      </w:r>
-      <w:proofErr w:type="gramStart"/>
-      <w:r>
-        <w:rPr>
-          <w:sz w:val="20"/>
-          <w:szCs w:val="20"/>
-          <w:lang w:val="en-GB"/>
-        </w:rPr>
-        <w:t>similar to</w:t>
-      </w:r>
-      <w:proofErr w:type="gramEnd"/>
-      <w:r>
-        <w:rPr>
-          <w:sz w:val="20"/>
-          <w:szCs w:val="20"/>
-          <w:lang w:val="en-GB"/>
-        </w:rPr>
-        <w:t xml:space="preserve"> the subject of the image.</w:t>
+        <w:t>We will perform single object detection over self-acquired images to then use a retrieval component to find grocery products that are similar to the subject of the image.</w:t>
       </w:r>
     </w:p>
     <w:p>
@@ -500,25 +480,7 @@
           <w:szCs w:val="20"/>
           <w:lang w:val="en-GB"/>
         </w:rPr>
-        <w:t xml:space="preserve">To evaluate our results, we will use metrics such as </w:t>
-      </w:r>
-      <w:proofErr w:type="spellStart"/>
-      <w:r>
-        <w:rPr>
-          <w:sz w:val="20"/>
-          <w:szCs w:val="20"/>
-          <w:lang w:val="en-GB"/>
-        </w:rPr>
-        <w:t>IoU</w:t>
-      </w:r>
-      <w:proofErr w:type="spellEnd"/>
-      <w:r>
-        <w:rPr>
-          <w:sz w:val="20"/>
-          <w:szCs w:val="20"/>
-          <w:lang w:val="en-GB"/>
-        </w:rPr>
-        <w:t>, precision, recall, and F1 score for object detection and recognition, and BLEU or ROUGE scores for natural language generation and image captioning.</w:t>
+        <w:t>To evaluate our results, we will use metrics such as IoU, precision, recall, and F1 score for object detection and recognition, and BLEU or ROUGE scores for natural language generation and image captioning.</w:t>
       </w:r>
     </w:p>
     <w:p>
@@ -573,36 +535,8 @@
           <w:szCs w:val="20"/>
           <w:lang w:val="en-GB"/>
         </w:rPr>
-        <w:t xml:space="preserve">#immagine </w:t>
-      </w:r>
-      <w:proofErr w:type="spellStart"/>
-      <w:r>
-        <w:rPr>
-          <w:sz w:val="20"/>
-          <w:szCs w:val="20"/>
-          <w:lang w:val="en-GB"/>
-        </w:rPr>
-        <w:t>della</w:t>
-      </w:r>
-      <w:proofErr w:type="spellEnd"/>
-      <w:r>
-        <w:rPr>
-          <w:sz w:val="20"/>
-          <w:szCs w:val="20"/>
-          <w:lang w:val="en-GB"/>
-        </w:rPr>
-        <w:t xml:space="preserve"> detection </w:t>
-      </w:r>
-      <w:proofErr w:type="spellStart"/>
-      <w:r>
-        <w:rPr>
-          <w:sz w:val="20"/>
-          <w:szCs w:val="20"/>
-          <w:lang w:val="en-GB"/>
-        </w:rPr>
-        <w:t>schifosa</w:t>
-      </w:r>
-      <w:proofErr w:type="spellEnd"/>
+        <w:t>#immagine della detection schifosa</w:t>
+      </w:r>
     </w:p>
     <w:p>
       <w:pPr>
@@ -643,33 +577,15 @@
           <w:szCs w:val="20"/>
           <w:lang w:val="en-GB"/>
         </w:rPr>
-        <w:t xml:space="preserve">On the other hand, for single object detection, classical methods are good enough. </w:t>
-      </w:r>
-      <w:proofErr w:type="gramStart"/>
-      <w:r>
-        <w:rPr>
-          <w:sz w:val="20"/>
-          <w:szCs w:val="20"/>
-          <w:lang w:val="en-GB"/>
-        </w:rPr>
-        <w:t>In particular</w:t>
-      </w:r>
-      <w:r>
-        <w:rPr>
-          <w:sz w:val="20"/>
-          <w:szCs w:val="20"/>
-          <w:lang w:val="en-GB"/>
-        </w:rPr>
-        <w:t xml:space="preserve"> we</w:t>
-      </w:r>
-      <w:proofErr w:type="gramEnd"/>
-      <w:r>
-        <w:rPr>
-          <w:sz w:val="20"/>
-          <w:szCs w:val="20"/>
-          <w:lang w:val="en-GB"/>
-        </w:rPr>
-        <w:t xml:space="preserve"> tried several different approaches and the one which gave the best results was the following:</w:t>
+        <w:t>On the other hand, for single object detection, classical methods are good enough. In particular</w:t>
+      </w:r>
+      <w:r>
+        <w:rPr>
+          <w:sz w:val="20"/>
+          <w:szCs w:val="20"/>
+          <w:lang w:val="en-GB"/>
+        </w:rPr>
+        <w:t xml:space="preserve"> we tried several different approaches and the one which gave the best results was the following:</w:t>
       </w:r>
     </w:p>
     <w:p>
@@ -721,25 +637,7 @@
           <w:szCs w:val="20"/>
           <w:lang w:val="en-GB"/>
         </w:rPr>
-        <w:t xml:space="preserve">We then split the R, G, B channels of the images </w:t>
-      </w:r>
-      <w:proofErr w:type="gramStart"/>
-      <w:r>
-        <w:rPr>
-          <w:sz w:val="20"/>
-          <w:szCs w:val="20"/>
-          <w:lang w:val="en-GB"/>
-        </w:rPr>
-        <w:t>in order to</w:t>
-      </w:r>
-      <w:proofErr w:type="gramEnd"/>
-      <w:r>
-        <w:rPr>
-          <w:sz w:val="20"/>
-          <w:szCs w:val="20"/>
-          <w:lang w:val="en-GB"/>
-        </w:rPr>
-        <w:t xml:space="preserve"> treat them separately.</w:t>
+        <w:t>We then split the R, G, B channels of the images in order to treat them separately.</w:t>
       </w:r>
     </w:p>
     <w:p>
@@ -994,52 +892,14 @@
         <w:rPr>
           <w:sz w:val="20"/>
           <w:szCs w:val="20"/>
-          <w:lang w:val="en-GB"/>
-        </w:rPr>
-      </w:pPr>
-      <w:r>
-        <w:rPr>
-          <w:sz w:val="20"/>
-          <w:szCs w:val="20"/>
-          <w:lang w:val="en-GB"/>
-        </w:rPr>
-        <w:t xml:space="preserve">#Immagini </w:t>
-      </w:r>
-      <w:proofErr w:type="spellStart"/>
-      <w:r>
-        <w:rPr>
-          <w:sz w:val="20"/>
-          <w:szCs w:val="20"/>
-          <w:lang w:val="en-GB"/>
-        </w:rPr>
-        <w:t>singole</w:t>
-      </w:r>
-      <w:proofErr w:type="spellEnd"/>
-      <w:r>
-        <w:rPr>
-          <w:sz w:val="20"/>
-          <w:szCs w:val="20"/>
-          <w:lang w:val="en-GB"/>
-        </w:rPr>
-        <w:t xml:space="preserve"> </w:t>
-      </w:r>
-      <w:proofErr w:type="spellStart"/>
-      <w:r>
-        <w:rPr>
-          <w:sz w:val="20"/>
-          <w:szCs w:val="20"/>
-          <w:lang w:val="en-GB"/>
-        </w:rPr>
-        <w:t>dei</w:t>
-      </w:r>
-      <w:proofErr w:type="spellEnd"/>
-      <w:r>
-        <w:rPr>
-          <w:sz w:val="20"/>
-          <w:szCs w:val="20"/>
-          <w:lang w:val="en-GB"/>
-        </w:rPr>
-        <w:t xml:space="preserve"> result</w:t>
+        </w:rPr>
+      </w:pPr>
+      <w:r>
+        <w:rPr>
+          <w:sz w:val="20"/>
+          <w:szCs w:val="20"/>
+        </w:rPr>
+        <w:t>#Immagini singole dei result</w:t>
       </w:r>
     </w:p>
     <w:p>
@@ -1048,7 +908,6 @@
         <w:rPr>
           <w:sz w:val="20"/>
           <w:szCs w:val="20"/>
-          <w:lang w:val="en-GB"/>
         </w:rPr>
       </w:pPr>
     </w:p>
@@ -1058,7 +917,6 @@
         <w:rPr>
           <w:sz w:val="20"/>
           <w:szCs w:val="20"/>
-          <w:lang w:val="en-GB"/>
         </w:rPr>
       </w:pPr>
     </w:p>
@@ -1071,7 +929,6 @@
           <w:iCs/>
           <w:sz w:val="20"/>
           <w:szCs w:val="20"/>
-          <w:lang w:val="en-GB"/>
         </w:rPr>
       </w:pPr>
       <w:r>
@@ -1082,7 +939,6 @@
           <w:iCs/>
           <w:sz w:val="20"/>
           <w:szCs w:val="20"/>
-          <w:lang w:val="en-GB"/>
         </w:rPr>
         <w:t xml:space="preserve">Intermediate/Preliminary result: </w:t>
       </w:r>
@@ -1103,31 +959,21 @@
         </w:rPr>
         <w:t xml:space="preserve">To evaluate the results of our single object detection approach we used the </w:t>
       </w:r>
-      <w:proofErr w:type="spellStart"/>
-      <w:r>
-        <w:rPr>
-          <w:sz w:val="20"/>
-          <w:szCs w:val="20"/>
-          <w:lang w:val="en-GB"/>
-        </w:rPr>
-        <w:t>IoU</w:t>
-      </w:r>
-      <w:proofErr w:type="spellEnd"/>
-      <w:r>
-        <w:rPr>
-          <w:sz w:val="20"/>
-          <w:szCs w:val="20"/>
-          <w:lang w:val="en-GB"/>
-        </w:rPr>
-        <w:t xml:space="preserve"> [</w:t>
-      </w:r>
-      <w:r>
-        <w:rPr>
-          <w:sz w:val="20"/>
-          <w:szCs w:val="20"/>
-          <w:lang w:val="en-GB"/>
-        </w:rPr>
-        <w:t>] metric.</w:t>
+      <w:r>
+        <w:rPr>
+          <w:sz w:val="20"/>
+          <w:szCs w:val="20"/>
+          <w:lang w:val="en-GB"/>
+        </w:rPr>
+        <w:t xml:space="preserve">IoU </w:t>
+      </w:r>
+      <w:r>
+        <w:rPr>
+          <w:sz w:val="20"/>
+          <w:szCs w:val="20"/>
+          <w:lang w:val="en-GB"/>
+        </w:rPr>
+        <w:t>metric.</w:t>
       </w:r>
     </w:p>
     <w:p>
@@ -1171,41 +1017,13 @@
         </w:rPr>
         <w:t>performance [</w:t>
       </w:r>
-      <w:proofErr w:type="spellStart"/>
-      <w:r>
-        <w:rPr>
-          <w:sz w:val="20"/>
-          <w:szCs w:val="20"/>
-          <w:lang w:val="en-GB"/>
-        </w:rPr>
-        <w:t>vgg</w:t>
-      </w:r>
-      <w:proofErr w:type="spellEnd"/>
-      <w:r>
-        <w:rPr>
-          <w:sz w:val="20"/>
-          <w:szCs w:val="20"/>
-          <w:lang w:val="en-GB"/>
-        </w:rPr>
-        <w:t xml:space="preserve"> annotator]. We used an automatic testing script to find the best parameters for our task. </w:t>
-      </w:r>
-      <w:proofErr w:type="gramStart"/>
-      <w:r>
-        <w:rPr>
-          <w:sz w:val="20"/>
-          <w:szCs w:val="20"/>
-          <w:lang w:val="en-GB"/>
-        </w:rPr>
-        <w:t>In particular, we</w:t>
-      </w:r>
-      <w:proofErr w:type="gramEnd"/>
-      <w:r>
-        <w:rPr>
-          <w:sz w:val="20"/>
-          <w:szCs w:val="20"/>
-          <w:lang w:val="en-GB"/>
-        </w:rPr>
-        <w:t xml:space="preserve"> focused on finding the best values for THL and THH for the Canny Edge detection algorithm. We passed through our sample set several times changing those values, in particular:</w:t>
+      <w:r>
+        <w:rPr>
+          <w:sz w:val="20"/>
+          <w:szCs w:val="20"/>
+          <w:lang w:val="en-GB"/>
+        </w:rPr>
+        <w:t>vgg annotator]. We used an automatic testing script to find the best parameters for our task. In particular, we focused on finding the best values for THL and THH for the Canny Edge detection algorithm. We passed through our sample set several times changing those values, in particular:</w:t>
       </w:r>
     </w:p>
     <w:p>
@@ -1278,76 +1096,21 @@
       </w:r>
     </w:p>
     <w:p>
-      <w:pPr>
-        <w:rPr>
-          <w:lang w:val="en-GB"/>
-        </w:rPr>
-      </w:pPr>
-      <w:r>
-        <w:rPr>
-          <w:lang w:val="en-GB"/>
-        </w:rPr>
-        <w:t xml:space="preserve">##immagini di tutti </w:t>
-      </w:r>
-      <w:proofErr w:type="spellStart"/>
-      <w:r>
-        <w:rPr>
-          <w:lang w:val="en-GB"/>
-        </w:rPr>
-        <w:t>i</w:t>
-      </w:r>
-      <w:proofErr w:type="spellEnd"/>
-      <w:r>
-        <w:rPr>
-          <w:lang w:val="en-GB"/>
-        </w:rPr>
-        <w:t xml:space="preserve"> plots//</w:t>
-      </w:r>
-    </w:p>
-    <w:p>
-      <w:pPr>
-        <w:rPr>
-          <w:lang w:val="en-GB"/>
-        </w:rPr>
-      </w:pPr>
-    </w:p>
-    <w:p>
-      <w:pPr>
-        <w:rPr>
-          <w:lang w:val="en-GB"/>
-        </w:rPr>
-      </w:pPr>
-    </w:p>
-    <w:p>
-      <w:pPr>
-        <w:rPr>
-          <w:lang w:val="en-GB"/>
-        </w:rPr>
-      </w:pPr>
-    </w:p>
-    <w:p>
-      <w:pPr>
-        <w:rPr>
-          <w:lang w:val="en-GB"/>
-        </w:rPr>
-      </w:pPr>
-      <w:r>
-        <w:rPr>
-          <w:lang w:val="en-GB"/>
-        </w:rPr>
-        <w:t>[1]:</w:t>
-      </w:r>
-      <w:r>
-        <w:rPr>
-          <w:lang w:val="en-GB"/>
-        </w:rPr>
-        <w:t xml:space="preserve"> </w:t>
+      <w:r>
+        <w:t>##immagini di tutti i plots//</w:t>
+      </w:r>
+    </w:p>
+    <w:p/>
+    <w:p/>
+    <w:p/>
+    <w:p>
+      <w:r>
+        <w:t xml:space="preserve">[1]: </w:t>
       </w:r>
       <w:hyperlink r:id="rId5" w:history="1">
         <w:r>
           <w:rPr>
             <w:rStyle w:val="Collegamentoipertestuale"/>
-            <w:lang w:val="en-GB"/>
           </w:rPr>
           <w:t>https://github.com/PhilJd/freiburg_groceries_dataset</w:t>
         </w:r>
@@ -1356,12 +1119,12 @@
     <w:p>
       <w:pPr>
         <w:rPr>
-          <w:lang w:val="en-GB"/>
-        </w:rPr>
-      </w:pPr>
-      <w:r>
-        <w:rPr>
-          <w:lang w:val="en-GB"/>
+          <w:lang w:val="en-US"/>
+        </w:rPr>
+      </w:pPr>
+      <w:r>
+        <w:rPr>
+          <w:lang w:val="en-US"/>
         </w:rPr>
         <w:t xml:space="preserve">[2]: </w:t>
       </w:r>
@@ -1369,22 +1132,36 @@
         <w:r>
           <w:rPr>
             <w:rStyle w:val="Collegamentoipertestuale"/>
-            <w:lang w:val="en-GB"/>
+            <w:lang w:val="en-US"/>
           </w:rPr>
           <w:t>https://github.com/eg4000/SKU110K_CVPR19</w:t>
         </w:r>
       </w:hyperlink>
-    </w:p>
-    <w:p>
-      <w:pPr>
+      <w:r>
         <w:rPr>
           <w:rStyle w:val="Collegamentoipertestuale"/>
-          <w:lang w:val="en-GB"/>
-        </w:rPr>
-      </w:pPr>
-      <w:r>
-        <w:rPr>
-          <w:lang w:val="en-GB"/>
+          <w:lang w:val="en-US"/>
+        </w:rPr>
+        <w:t xml:space="preserve">  #DO</w:t>
+      </w:r>
+      <w:r>
+        <w:rPr>
+          <w:rStyle w:val="Collegamentoipertestuale"/>
+          <w:lang w:val="en-US"/>
+        </w:rPr>
+        <w:t>NE</w:t>
+      </w:r>
+    </w:p>
+    <w:p>
+      <w:pPr>
+        <w:rPr>
+          <w:rStyle w:val="Collegamentoipertestuale"/>
+          <w:lang w:val="en-US"/>
+        </w:rPr>
+      </w:pPr>
+      <w:r>
+        <w:rPr>
+          <w:lang w:val="en-US"/>
         </w:rPr>
         <w:t xml:space="preserve">[3]: </w:t>
       </w:r>
@@ -1392,11 +1169,25 @@
         <w:r>
           <w:rPr>
             <w:rStyle w:val="Collegamentoipertestuale"/>
-            <w:lang w:val="en-GB"/>
+            <w:lang w:val="en-US"/>
           </w:rPr>
           <w:t>https://www.pinlandata.com/rp2k_dataset/</w:t>
         </w:r>
       </w:hyperlink>
+      <w:r>
+        <w:rPr>
+          <w:rStyle w:val="Collegamentoipertestuale"/>
+          <w:lang w:val="en-US"/>
+        </w:rPr>
+        <w:t xml:space="preserve">  #DO</w:t>
+      </w:r>
+      <w:r>
+        <w:rPr>
+          <w:rStyle w:val="Collegamentoipertestuale"/>
+          <w:lang w:val="en-US"/>
+        </w:rPr>
+        <w:t>NE</w:t>
+      </w:r>
     </w:p>
     <w:p>
       <w:pPr>
@@ -1423,27 +1214,7 @@
           <w:u w:val="none"/>
           <w:lang w:val="en-GB"/>
         </w:rPr>
-        <w:t xml:space="preserve">Marian George, Christian </w:t>
-      </w:r>
-      <w:proofErr w:type="spellStart"/>
-      <w:r>
-        <w:rPr>
-          <w:rStyle w:val="Collegamentoipertestuale"/>
-          <w:color w:val="auto"/>
-          <w:u w:val="none"/>
-          <w:lang w:val="en-GB"/>
-        </w:rPr>
-        <w:t>Floerkemeier</w:t>
-      </w:r>
-      <w:proofErr w:type="spellEnd"/>
-      <w:r>
-        <w:rPr>
-          <w:rStyle w:val="Collegamentoipertestuale"/>
-          <w:color w:val="auto"/>
-          <w:u w:val="none"/>
-          <w:lang w:val="en-GB"/>
-        </w:rPr>
-        <w:t>, "Recognizing Products: A Per-Exemplar Multi-Label Image Classification Approach", ECCV 2014</w:t>
+        <w:t>Marian George, Christian Floerkemeier, "Recognizing Products: A Per-Exemplar Multi-Label Image Classification Approach", ECCV 2014</w:t>
       </w:r>
       <w:r>
         <w:rPr>
@@ -1590,7 +1361,21 @@
             <w:rStyle w:val="Collegamentoipertestuale"/>
             <w:lang w:val="en-GB"/>
           </w:rPr>
-          <w:t>https://openaccess.thecvf.com/content_CVPR_2019/papers/Chen_Graph-Based_Global_Reasoning_Networks_CVPR_2019_paper.pdf</w:t>
+          <w:t>https://openaccess.thecvf.com/content_CVPR_2019/papers/Chen_Graph-Based_Global_Reasoning_Networks_CVPR_2019_</w:t>
+        </w:r>
+        <w:r>
+          <w:rPr>
+            <w:rStyle w:val="Collegamentoipertestuale"/>
+            <w:lang w:val="en-GB"/>
+          </w:rPr>
+          <w:t>p</w:t>
+        </w:r>
+        <w:r>
+          <w:rPr>
+            <w:rStyle w:val="Collegamentoipertestuale"/>
+            <w:lang w:val="en-GB"/>
+          </w:rPr>
+          <w:t>aper.pdf</w:t>
         </w:r>
       </w:hyperlink>
       <w:r>
@@ -1625,9 +1410,8 @@
           <w:u w:val="none"/>
           <w:lang w:val="en-GB"/>
         </w:rPr>
-        <w:t xml:space="preserve">J. Canny, “A computational approach to edge detection,” IEEE </w:t>
-      </w:r>
-      <w:proofErr w:type="spellStart"/>
+        <w:t>J. Canny, “A computational approach to edge detection,” IEEE Trans.Pattern Anal. Mach. Intell., vol. 8, no. 6, p. 679–698, 1986</w:t>
+      </w:r>
       <w:r>
         <w:rPr>
           <w:rStyle w:val="Collegamentoipertestuale"/>
@@ -1635,53 +1419,23 @@
           <w:u w:val="none"/>
           <w:lang w:val="en-GB"/>
         </w:rPr>
-        <w:t>Trans.Pattern</w:t>
-      </w:r>
-      <w:proofErr w:type="spellEnd"/>
+        <w:br/>
+      </w:r>
+      <w:hyperlink r:id="rId14" w:history="1">
+        <w:r>
+          <w:rPr>
+            <w:rStyle w:val="Collegamentoipertestuale"/>
+            <w:lang w:val="en-GB"/>
+          </w:rPr>
+          <w:t>https://citeseerx.ist.psu.edu/viewdoc/download?doi=10.1.1.420.3300&amp;rep=rep1&amp;type=pdf</w:t>
+        </w:r>
+      </w:hyperlink>
       <w:r>
         <w:rPr>
           <w:rStyle w:val="Collegamentoipertestuale"/>
-          <w:color w:val="auto"/>
-          <w:u w:val="none"/>
-          <w:lang w:val="en-GB"/>
-        </w:rPr>
-        <w:t xml:space="preserve"> Anal. Mach. </w:t>
-      </w:r>
-      <w:proofErr w:type="spellStart"/>
-      <w:r>
-        <w:rPr>
-          <w:rStyle w:val="Collegamentoipertestuale"/>
-          <w:color w:val="auto"/>
-          <w:u w:val="none"/>
-          <w:lang w:val="en-GB"/>
-        </w:rPr>
-        <w:t>Intell</w:t>
-      </w:r>
-      <w:proofErr w:type="spellEnd"/>
-      <w:r>
-        <w:rPr>
-          <w:rStyle w:val="Collegamentoipertestuale"/>
-          <w:color w:val="auto"/>
-          <w:u w:val="none"/>
-          <w:lang w:val="en-GB"/>
-        </w:rPr>
-        <w:t>., vol. 8, no. 6, p. 679–698, 1986</w:t>
-      </w:r>
-      <w:r>
-        <w:rPr>
-          <w:rStyle w:val="Collegamentoipertestuale"/>
-          <w:color w:val="auto"/>
-          <w:u w:val="none"/>
-          <w:lang w:val="en-GB"/>
-        </w:rPr>
-        <w:br/>
-      </w:r>
-      <w:r>
-        <w:rPr>
-          <w:rStyle w:val="Collegamentoipertestuale"/>
-          <w:lang w:val="en-GB"/>
-        </w:rPr>
-        <w:t>https://citeseerx.ist.psu.edu/viewdoc/download?doi=10.1.1.420.3300&amp;rep=rep1&amp;type=pdf</w:t>
+          <w:lang w:val="en-GB"/>
+        </w:rPr>
+        <w:t xml:space="preserve"> #DONE</w:t>
       </w:r>
     </w:p>
     <w:sectPr>

</xml_diff>